<commit_message>
changed to as soon thereafter as possible for pro se
</commit_message>
<xml_diff>
--- a/docassemble/MOHUDEvictionProject/data/templates/notice_of_hearing.docx
+++ b/docassemble/MOHUDEvictionProject/data/templates/notice_of_hearing.docx
@@ -202,7 +202,16 @@
     </w:p>
     <w:p>
       <w:r>
-        <w:t>on {{ new_hearing_date }} at {{ new_hearing_time }} or as soon thereafter as counsel may be heard.</w:t>
+        <w:t xml:space="preserve">on {{ new_hearing_date }} at {{ new_hearing_time }} or as soon thereafter as </w:t>
+      </w:r>
+      <w:r>
+        <w:t>{{ “</w:t>
+      </w:r>
+      <w:r>
+        <w:t>counsel may be heard</w:t>
+      </w:r>
+      <w:r>
+        <w:t>” if users[0].attorney.there_are_any else “possible” }}.</w:t>
       </w:r>
     </w:p>
     <w:p/>

</xml_diff>